<commit_message>
git.docx add working procedure
</commit_message>
<xml_diff>
--- a/git.docx
+++ b/git.docx
@@ -550,40 +550,21 @@
     <w:p>
       <w:pPr>
         <w:rPr>
-          <w:rFonts w:hint="eastAsia" w:eastAsia="宋体"/>
-          <w:b w:val="0"/>
-          <w:bCs w:val="0"/>
-          <w:lang w:val="en-US" w:eastAsia="zh-CN"/>
-        </w:rPr>
-      </w:pPr>
-      <w:r>
-        <w:rPr>
           <w:rFonts w:hint="default" w:eastAsia="宋体"/>
           <w:b w:val="0"/>
           <w:bCs w:val="0"/>
           <w:lang w:val="en-US" w:eastAsia="zh-CN"/>
         </w:rPr>
-        <w:t xml:space="preserve">git commit -m ‘some message’ </w:t>
-      </w:r>
-      <w:r>
-        <w:rPr>
-          <w:rFonts w:hint="eastAsia" w:eastAsia="宋体"/>
-          <w:b w:val="0"/>
-          <w:bCs w:val="0"/>
-          <w:lang w:val="en-US" w:eastAsia="zh-CN"/>
-        </w:rPr>
-        <w:t>把暂存区中的所有内容提交到版本库 生成一个新的提交（实际上git仓库中储存的是提交 和版本有一定的区别）（提交只是对于改动的保存 而版本常常是许多提交之后的 某一个特定的 稳定（指无bug）的提交）</w:t>
-      </w:r>
-    </w:p>
-    <w:p>
-      <w:pPr>
+      </w:pPr>
+      <w:r>
         <w:rPr>
           <w:rFonts w:hint="default" w:eastAsia="宋体"/>
           <w:b w:val="0"/>
           <w:bCs w:val="0"/>
           <w:lang w:val="en-US" w:eastAsia="zh-CN"/>
         </w:rPr>
-      </w:pPr>
+        <w:t xml:space="preserve">git commit -m ‘some message’ </w:t>
+      </w:r>
       <w:r>
         <w:rPr>
           <w:rFonts w:hint="eastAsia" w:eastAsia="宋体"/>
@@ -591,7 +572,7 @@
           <w:bCs w:val="0"/>
           <w:lang w:val="en-US" w:eastAsia="zh-CN"/>
         </w:rPr>
-        <w:t>（这里也许应该初步讲一下git branch和git checkout 但是没有底层实现我不会讲）</w:t>
+        <w:t>把暂存区中的所有内容提交到版本库 生成一个新的提交（实际上git仓库中储存的是提交 和版本有一定的区别）（提交只是对于改动的保存 而版本常常是许多提交之后的 某一个特定的 稳定（指无bug）的提交）引号部分中是自定义的提交信息 通常用来说明你这个提交做了什么</w:t>
       </w:r>
     </w:p>
     <w:p>
@@ -603,6 +584,25 @@
           <w:lang w:val="en-US" w:eastAsia="zh-CN"/>
         </w:rPr>
       </w:pPr>
+      <w:r>
+        <w:rPr>
+          <w:rFonts w:hint="eastAsia" w:eastAsia="宋体"/>
+          <w:b w:val="0"/>
+          <w:bCs w:val="0"/>
+          <w:lang w:val="en-US" w:eastAsia="zh-CN"/>
+        </w:rPr>
+        <w:t>（这里也许应该初步讲一下git branch和git checkout 但是没有底层实现我不会讲）</w:t>
+      </w:r>
+    </w:p>
+    <w:p>
+      <w:pPr>
+        <w:rPr>
+          <w:rFonts w:hint="eastAsia" w:eastAsia="宋体"/>
+          <w:b w:val="0"/>
+          <w:bCs w:val="0"/>
+          <w:lang w:val="en-US" w:eastAsia="zh-CN"/>
+        </w:rPr>
+      </w:pPr>
     </w:p>
     <w:p>
       <w:pPr>
@@ -787,7 +787,30 @@
           <w:rFonts w:hint="eastAsia" w:eastAsia="宋体"/>
           <w:lang w:val="en-US" w:eastAsia="zh-CN"/>
         </w:rPr>
-        <w:t>用于进行提交时文件的排除（至少我的只有一个）</w:t>
+        <w:t>用于</w:t>
+      </w:r>
+      <w:r>
+        <w:rPr>
+          <w:rFonts w:hint="default" w:eastAsia="宋体"/>
+          <w:lang w:val="en-US" w:eastAsia="zh-CN"/>
+        </w:rPr>
+        <w:t>git add</w:t>
+      </w:r>
+      <w:r>
+        <w:rPr>
+          <w:rFonts w:hint="eastAsia" w:eastAsia="宋体"/>
+          <w:lang w:val="en-US" w:eastAsia="zh-CN"/>
+        </w:rPr>
+        <w:t>时进行</w:t>
+      </w:r>
+      <w:bookmarkStart w:id="0" w:name="_GoBack"/>
+      <w:bookmarkEnd w:id="0"/>
+      <w:r>
+        <w:rPr>
+          <w:rFonts w:hint="eastAsia" w:eastAsia="宋体"/>
+          <w:lang w:val="en-US" w:eastAsia="zh-CN"/>
+        </w:rPr>
+        <w:t>文件的排除（至少我的只有一个）</w:t>
       </w:r>
     </w:p>
     <w:p>
@@ -3247,7 +3270,7 @@
           <w:szCs w:val="21"/>
           <w:lang w:val="en-US" w:eastAsia="zh-CN"/>
         </w:rPr>
-        <w:t>总之 当你git add了一个文件 然后commit之后 在抽象的层面上 你就把这个文件加入了git的追踪名单 你会发现git的暂存区中总是会有这个文件（暂存区中的文件内容则总是和上一个提交的内容一致 除非你修改了工作区的该文件并且git add了它） 这样就免去了你每次提交都要git add所有文件的麻烦 （假如你没有看这一段 你可以发现 按照我们之前的说法： git是按照index的内容创建commit对象。那么对于上一次提交中的文件 即使它没有被改动 你也必须要git add它 因为你要把这个文件放入index 它才能被加入commit对象）</w:t>
+        <w:t>总之 当你git add了一个文件 然后commit之后 在抽象的层面上 你就把这个文件加入了git的追踪 你会发现git的暂存区中总是会有这个文件（暂存区中的文件内容则总是和上一个提交的内容一致 除非你修改了工作区的该文件并且git add了它） 这样就免去了你每次提交都要git add所有文件的麻烦 （假如你没有看这一段 你可以发现 按照我们之前的说法： git是按照index的内容创建commit对象。那么对于上一次提交中的文件 即使它没有被改动 你也必须要git add它 因为你要把这个文件放入index 它才能被加入commit对象）</w:t>
       </w:r>
     </w:p>
     <w:p>
@@ -4457,7 +4480,7 @@
         <w:snapToGrid/>
         <w:textAlignment w:val="auto"/>
         <w:rPr>
-          <w:rFonts w:hint="default" w:ascii="宋体" w:hAnsi="宋体" w:eastAsia="宋体" w:cs="宋体"/>
+          <w:rFonts w:hint="eastAsia" w:ascii="宋体" w:hAnsi="宋体" w:eastAsia="宋体" w:cs="宋体"/>
           <w:color w:val="000000" w:themeColor="text1"/>
           <w:sz w:val="21"/>
           <w:szCs w:val="21"/>
@@ -4484,8 +4507,1837 @@
         </w:rPr>
         <w:t>而git push前最好要将commit整理好 把中间一些不重要的commit合并掉。</w:t>
       </w:r>
-      <w:bookmarkStart w:id="0" w:name="_GoBack"/>
-      <w:bookmarkEnd w:id="0"/>
+    </w:p>
+    <w:p>
+      <w:pPr>
+        <w:keepNext w:val="0"/>
+        <w:keepLines w:val="0"/>
+        <w:pageBreakBefore w:val="0"/>
+        <w:widowControl w:val="0"/>
+        <w:kinsoku/>
+        <w:wordWrap w:val="0"/>
+        <w:overflowPunct/>
+        <w:topLinePunct w:val="0"/>
+        <w:autoSpaceDE/>
+        <w:autoSpaceDN/>
+        <w:bidi w:val="0"/>
+        <w:adjustRightInd/>
+        <w:snapToGrid/>
+        <w:textAlignment w:val="auto"/>
+        <w:rPr>
+          <w:rFonts w:hint="eastAsia" w:ascii="宋体" w:hAnsi="宋体" w:eastAsia="宋体" w:cs="宋体"/>
+          <w:color w:val="000000" w:themeColor="text1"/>
+          <w:sz w:val="21"/>
+          <w:szCs w:val="21"/>
+          <w:lang w:val="en-US" w:eastAsia="zh-CN"/>
+          <w14:textFill>
+            <w14:solidFill>
+              <w14:schemeClr w14:val="tx1"/>
+            </w14:solidFill>
+          </w14:textFill>
+        </w:rPr>
+      </w:pPr>
+    </w:p>
+    <w:p>
+      <w:pPr>
+        <w:keepNext w:val="0"/>
+        <w:keepLines w:val="0"/>
+        <w:pageBreakBefore w:val="0"/>
+        <w:widowControl w:val="0"/>
+        <w:kinsoku/>
+        <w:wordWrap w:val="0"/>
+        <w:overflowPunct/>
+        <w:topLinePunct w:val="0"/>
+        <w:autoSpaceDE/>
+        <w:autoSpaceDN/>
+        <w:bidi w:val="0"/>
+        <w:adjustRightInd/>
+        <w:snapToGrid/>
+        <w:textAlignment w:val="auto"/>
+        <w:rPr>
+          <w:rFonts w:hint="default" w:ascii="宋体" w:hAnsi="宋体" w:eastAsia="宋体" w:cs="宋体"/>
+          <w:color w:val="000000" w:themeColor="text1"/>
+          <w:sz w:val="21"/>
+          <w:szCs w:val="21"/>
+          <w:lang w:val="en-US" w:eastAsia="zh-CN"/>
+          <w14:textFill>
+            <w14:solidFill>
+              <w14:schemeClr w14:val="tx1"/>
+            </w14:solidFill>
+          </w14:textFill>
+        </w:rPr>
+      </w:pPr>
+      <w:r>
+        <w:rPr>
+          <w:rFonts w:hint="eastAsia" w:ascii="宋体" w:hAnsi="宋体" w:eastAsia="宋体" w:cs="宋体"/>
+          <w:color w:val="000000" w:themeColor="text1"/>
+          <w:sz w:val="21"/>
+          <w:szCs w:val="21"/>
+          <w:lang w:val="en-US" w:eastAsia="zh-CN"/>
+          <w14:textFill>
+            <w14:solidFill>
+              <w14:schemeClr w14:val="tx1"/>
+            </w14:solidFill>
+          </w14:textFill>
+        </w:rPr>
+        <w:t>基本工作流程(全部以origin master为例 实际上可以有多个远程服务器 远程服务器也可以有多个分支)</w:t>
+      </w:r>
+    </w:p>
+    <w:p>
+      <w:pPr>
+        <w:keepNext w:val="0"/>
+        <w:keepLines w:val="0"/>
+        <w:pageBreakBefore w:val="0"/>
+        <w:widowControl w:val="0"/>
+        <w:kinsoku/>
+        <w:wordWrap w:val="0"/>
+        <w:overflowPunct/>
+        <w:topLinePunct w:val="0"/>
+        <w:autoSpaceDE/>
+        <w:autoSpaceDN/>
+        <w:bidi w:val="0"/>
+        <w:adjustRightInd/>
+        <w:snapToGrid/>
+        <w:textAlignment w:val="auto"/>
+        <w:rPr>
+          <w:rFonts w:hint="default" w:ascii="宋体" w:hAnsi="宋体" w:eastAsia="宋体" w:cs="宋体"/>
+          <w:color w:val="000000" w:themeColor="text1"/>
+          <w:sz w:val="21"/>
+          <w:szCs w:val="21"/>
+          <w:lang w:val="en-US" w:eastAsia="zh-CN"/>
+          <w14:textFill>
+            <w14:solidFill>
+              <w14:schemeClr w14:val="tx1"/>
+            </w14:solidFill>
+          </w14:textFill>
+        </w:rPr>
+      </w:pPr>
+      <w:r>
+        <w:rPr>
+          <w:rFonts w:hint="eastAsia" w:ascii="宋体" w:hAnsi="宋体" w:eastAsia="宋体" w:cs="宋体"/>
+          <w:color w:val="000000" w:themeColor="text1"/>
+          <w:sz w:val="21"/>
+          <w:szCs w:val="21"/>
+          <w:lang w:val="en-US" w:eastAsia="zh-CN"/>
+          <w14:textFill>
+            <w14:solidFill>
+              <w14:schemeClr w14:val="tx1"/>
+            </w14:solidFill>
+          </w14:textFill>
+        </w:rPr>
+        <w:t>首次{</w:t>
+      </w:r>
+    </w:p>
+    <w:p>
+      <w:pPr>
+        <w:keepNext w:val="0"/>
+        <w:keepLines w:val="0"/>
+        <w:pageBreakBefore w:val="0"/>
+        <w:widowControl w:val="0"/>
+        <w:kinsoku/>
+        <w:wordWrap w:val="0"/>
+        <w:overflowPunct/>
+        <w:topLinePunct w:val="0"/>
+        <w:autoSpaceDE/>
+        <w:autoSpaceDN/>
+        <w:bidi w:val="0"/>
+        <w:adjustRightInd/>
+        <w:snapToGrid/>
+        <w:ind w:firstLine="420" w:firstLineChars="0"/>
+        <w:textAlignment w:val="auto"/>
+        <w:rPr>
+          <w:rFonts w:hint="default" w:ascii="宋体" w:hAnsi="宋体" w:eastAsia="宋体" w:cs="宋体"/>
+          <w:color w:val="000000" w:themeColor="text1"/>
+          <w:sz w:val="21"/>
+          <w:szCs w:val="21"/>
+          <w:lang w:val="en-US" w:eastAsia="zh-CN"/>
+          <w14:textFill>
+            <w14:solidFill>
+              <w14:schemeClr w14:val="tx1"/>
+            </w14:solidFill>
+          </w14:textFill>
+        </w:rPr>
+      </w:pPr>
+      <w:r>
+        <w:rPr>
+          <w:rFonts w:hint="eastAsia" w:ascii="宋体" w:hAnsi="宋体" w:eastAsia="宋体" w:cs="宋体"/>
+          <w:color w:val="000000" w:themeColor="text1"/>
+          <w:sz w:val="21"/>
+          <w:szCs w:val="21"/>
+          <w:lang w:val="en-US" w:eastAsia="zh-CN"/>
+          <w14:textFill>
+            <w14:solidFill>
+              <w14:schemeClr w14:val="tx1"/>
+            </w14:solidFill>
+          </w14:textFill>
+        </w:rPr>
+        <w:t>git init</w:t>
+      </w:r>
+    </w:p>
+    <w:p>
+      <w:pPr>
+        <w:keepNext w:val="0"/>
+        <w:keepLines w:val="0"/>
+        <w:pageBreakBefore w:val="0"/>
+        <w:widowControl w:val="0"/>
+        <w:kinsoku/>
+        <w:wordWrap w:val="0"/>
+        <w:overflowPunct/>
+        <w:topLinePunct w:val="0"/>
+        <w:autoSpaceDE/>
+        <w:autoSpaceDN/>
+        <w:bidi w:val="0"/>
+        <w:adjustRightInd/>
+        <w:snapToGrid/>
+        <w:ind w:firstLine="420" w:firstLineChars="0"/>
+        <w:textAlignment w:val="auto"/>
+        <w:rPr>
+          <w:rFonts w:hint="eastAsia" w:ascii="宋体" w:hAnsi="宋体" w:eastAsia="宋体" w:cs="宋体"/>
+          <w:color w:val="000000" w:themeColor="text1"/>
+          <w:sz w:val="21"/>
+          <w:szCs w:val="21"/>
+          <w:lang w:val="en-US" w:eastAsia="zh-CN"/>
+          <w14:textFill>
+            <w14:solidFill>
+              <w14:schemeClr w14:val="tx1"/>
+            </w14:solidFill>
+          </w14:textFill>
+        </w:rPr>
+      </w:pPr>
+      <w:r>
+        <w:rPr>
+          <w:rFonts w:hint="eastAsia" w:ascii="宋体" w:hAnsi="宋体" w:eastAsia="宋体" w:cs="宋体"/>
+          <w:color w:val="000000" w:themeColor="text1"/>
+          <w:sz w:val="21"/>
+          <w:szCs w:val="21"/>
+          <w:lang w:val="en-US" w:eastAsia="zh-CN"/>
+          <w14:textFill>
+            <w14:solidFill>
+              <w14:schemeClr w14:val="tx1"/>
+            </w14:solidFill>
+          </w14:textFill>
+        </w:rPr>
+        <w:t>git remote origin url（</w:t>
+      </w:r>
+      <w:r>
+        <w:rPr>
+          <w:rFonts w:hint="default" w:ascii="宋体" w:hAnsi="宋体" w:eastAsia="宋体" w:cs="宋体"/>
+          <w:color w:val="000000" w:themeColor="text1"/>
+          <w:sz w:val="21"/>
+          <w:szCs w:val="21"/>
+          <w:lang w:val="en-US" w:eastAsia="zh-CN"/>
+          <w14:textFill>
+            <w14:solidFill>
+              <w14:schemeClr w14:val="tx1"/>
+            </w14:solidFill>
+          </w14:textFill>
+        </w:rPr>
+        <w:t>origin</w:t>
+      </w:r>
+      <w:r>
+        <w:rPr>
+          <w:rFonts w:hint="eastAsia" w:ascii="宋体" w:hAnsi="宋体" w:eastAsia="宋体" w:cs="宋体"/>
+          <w:color w:val="000000" w:themeColor="text1"/>
+          <w:sz w:val="21"/>
+          <w:szCs w:val="21"/>
+          <w:lang w:val="en-US" w:eastAsia="zh-CN"/>
+          <w14:textFill>
+            <w14:solidFill>
+              <w14:schemeClr w14:val="tx1"/>
+            </w14:solidFill>
+          </w14:textFill>
+        </w:rPr>
+        <w:t>是给远程服务器起的名字 是自定义的 但是通常填o</w:t>
+      </w:r>
+      <w:r>
+        <w:rPr>
+          <w:rFonts w:hint="eastAsia" w:ascii="宋体" w:hAnsi="宋体" w:eastAsia="宋体" w:cs="宋体"/>
+          <w:color w:val="000000" w:themeColor="text1"/>
+          <w:sz w:val="21"/>
+          <w:szCs w:val="21"/>
+          <w:lang w:val="en-US" w:eastAsia="zh-CN"/>
+          <w14:textFill>
+            <w14:solidFill>
+              <w14:schemeClr w14:val="tx1"/>
+            </w14:solidFill>
+          </w14:textFill>
+        </w:rPr>
+        <w:tab/>
+        <w:t>rigin。url一般填github给你的ssh url）</w:t>
+      </w:r>
+    </w:p>
+    <w:p>
+      <w:pPr>
+        <w:keepNext w:val="0"/>
+        <w:keepLines w:val="0"/>
+        <w:pageBreakBefore w:val="0"/>
+        <w:widowControl w:val="0"/>
+        <w:kinsoku/>
+        <w:wordWrap w:val="0"/>
+        <w:overflowPunct/>
+        <w:topLinePunct w:val="0"/>
+        <w:autoSpaceDE/>
+        <w:autoSpaceDN/>
+        <w:bidi w:val="0"/>
+        <w:adjustRightInd/>
+        <w:snapToGrid/>
+        <w:ind w:firstLine="420" w:firstLineChars="0"/>
+        <w:textAlignment w:val="auto"/>
+        <w:rPr>
+          <w:rFonts w:hint="eastAsia" w:ascii="宋体" w:hAnsi="宋体" w:eastAsia="宋体" w:cs="宋体"/>
+          <w:color w:val="000000" w:themeColor="text1"/>
+          <w:sz w:val="21"/>
+          <w:szCs w:val="21"/>
+          <w:lang w:val="en-US" w:eastAsia="zh-CN"/>
+          <w14:textFill>
+            <w14:solidFill>
+              <w14:schemeClr w14:val="tx1"/>
+            </w14:solidFill>
+          </w14:textFill>
+        </w:rPr>
+      </w:pPr>
+      <w:r>
+        <w:rPr>
+          <w:rFonts w:hint="eastAsia" w:ascii="宋体" w:hAnsi="宋体" w:eastAsia="宋体" w:cs="宋体"/>
+          <w:color w:val="000000" w:themeColor="text1"/>
+          <w:sz w:val="21"/>
+          <w:szCs w:val="21"/>
+          <w:lang w:val="en-US" w:eastAsia="zh-CN"/>
+          <w14:textFill>
+            <w14:solidFill>
+              <w14:schemeClr w14:val="tx1"/>
+            </w14:solidFill>
+          </w14:textFill>
+        </w:rPr>
+        <w:t>多次{</w:t>
+      </w:r>
+    </w:p>
+    <w:p>
+      <w:pPr>
+        <w:keepNext w:val="0"/>
+        <w:keepLines w:val="0"/>
+        <w:pageBreakBefore w:val="0"/>
+        <w:widowControl w:val="0"/>
+        <w:kinsoku/>
+        <w:wordWrap w:val="0"/>
+        <w:overflowPunct/>
+        <w:topLinePunct w:val="0"/>
+        <w:autoSpaceDE/>
+        <w:autoSpaceDN/>
+        <w:bidi w:val="0"/>
+        <w:adjustRightInd/>
+        <w:snapToGrid/>
+        <w:ind w:firstLine="420" w:firstLineChars="0"/>
+        <w:textAlignment w:val="auto"/>
+        <w:rPr>
+          <w:rFonts w:hint="default" w:ascii="宋体" w:hAnsi="宋体" w:eastAsia="宋体" w:cs="宋体"/>
+          <w:color w:val="000000" w:themeColor="text1"/>
+          <w:sz w:val="21"/>
+          <w:szCs w:val="21"/>
+          <w:lang w:val="en-US" w:eastAsia="zh-CN"/>
+          <w14:textFill>
+            <w14:solidFill>
+              <w14:schemeClr w14:val="tx1"/>
+            </w14:solidFill>
+          </w14:textFill>
+        </w:rPr>
+      </w:pPr>
+      <w:r>
+        <w:rPr>
+          <w:rFonts w:hint="default" w:ascii="宋体" w:hAnsi="宋体" w:eastAsia="宋体" w:cs="宋体"/>
+          <w:color w:val="000000" w:themeColor="text1"/>
+          <w:sz w:val="21"/>
+          <w:szCs w:val="21"/>
+          <w:lang w:val="en-US" w:eastAsia="zh-CN"/>
+          <w14:textFill>
+            <w14:solidFill>
+              <w14:schemeClr w14:val="tx1"/>
+            </w14:solidFill>
+          </w14:textFill>
+        </w:rPr>
+        <w:t xml:space="preserve">git add filename / git add * </w:t>
+      </w:r>
+    </w:p>
+    <w:p>
+      <w:pPr>
+        <w:keepNext w:val="0"/>
+        <w:keepLines w:val="0"/>
+        <w:pageBreakBefore w:val="0"/>
+        <w:widowControl w:val="0"/>
+        <w:kinsoku/>
+        <w:wordWrap w:val="0"/>
+        <w:overflowPunct/>
+        <w:topLinePunct w:val="0"/>
+        <w:autoSpaceDE/>
+        <w:autoSpaceDN/>
+        <w:bidi w:val="0"/>
+        <w:adjustRightInd/>
+        <w:snapToGrid/>
+        <w:ind w:firstLine="420" w:firstLineChars="0"/>
+        <w:textAlignment w:val="auto"/>
+        <w:rPr>
+          <w:rFonts w:hint="default" w:ascii="宋体" w:hAnsi="宋体" w:eastAsia="宋体" w:cs="宋体"/>
+          <w:color w:val="000000" w:themeColor="text1"/>
+          <w:sz w:val="21"/>
+          <w:szCs w:val="21"/>
+          <w:lang w:val="en-US" w:eastAsia="zh-CN"/>
+          <w14:textFill>
+            <w14:solidFill>
+              <w14:schemeClr w14:val="tx1"/>
+            </w14:solidFill>
+          </w14:textFill>
+        </w:rPr>
+      </w:pPr>
+      <w:r>
+        <w:rPr>
+          <w:rFonts w:hint="eastAsia" w:ascii="宋体" w:hAnsi="宋体" w:eastAsia="宋体" w:cs="宋体"/>
+          <w:color w:val="000000" w:themeColor="text1"/>
+          <w:sz w:val="21"/>
+          <w:szCs w:val="21"/>
+          <w:lang w:val="en-US" w:eastAsia="zh-CN"/>
+          <w14:textFill>
+            <w14:solidFill>
+              <w14:schemeClr w14:val="tx1"/>
+            </w14:solidFill>
+          </w14:textFill>
+        </w:rPr>
+        <w:t>（</w:t>
+      </w:r>
+      <w:r>
+        <w:rPr>
+          <w:rFonts w:hint="default" w:ascii="宋体" w:hAnsi="宋体" w:eastAsia="宋体" w:cs="宋体"/>
+          <w:color w:val="000000" w:themeColor="text1"/>
+          <w:sz w:val="21"/>
+          <w:szCs w:val="21"/>
+          <w:lang w:val="en-US" w:eastAsia="zh-CN"/>
+          <w14:textFill>
+            <w14:solidFill>
+              <w14:schemeClr w14:val="tx1"/>
+            </w14:solidFill>
+          </w14:textFill>
+        </w:rPr>
+        <w:t>git status</w:t>
+      </w:r>
+      <w:r>
+        <w:rPr>
+          <w:rFonts w:hint="eastAsia" w:ascii="宋体" w:hAnsi="宋体" w:eastAsia="宋体" w:cs="宋体"/>
+          <w:color w:val="000000" w:themeColor="text1"/>
+          <w:sz w:val="21"/>
+          <w:szCs w:val="21"/>
+          <w:lang w:val="en-US" w:eastAsia="zh-CN"/>
+          <w14:textFill>
+            <w14:solidFill>
+              <w14:schemeClr w14:val="tx1"/>
+            </w14:solidFill>
+          </w14:textFill>
+        </w:rPr>
+        <w:t>）</w:t>
+      </w:r>
+      <w:r>
+        <w:rPr>
+          <w:rFonts w:hint="default" w:ascii="宋体" w:hAnsi="宋体" w:eastAsia="宋体" w:cs="宋体"/>
+          <w:color w:val="000000" w:themeColor="text1"/>
+          <w:sz w:val="21"/>
+          <w:szCs w:val="21"/>
+          <w:lang w:val="en-US" w:eastAsia="zh-CN"/>
+          <w14:textFill>
+            <w14:solidFill>
+              <w14:schemeClr w14:val="tx1"/>
+            </w14:solidFill>
+          </w14:textFill>
+        </w:rPr>
+        <w:t xml:space="preserve"> </w:t>
+      </w:r>
+      <w:r>
+        <w:rPr>
+          <w:rFonts w:hint="eastAsia" w:ascii="宋体" w:hAnsi="宋体" w:eastAsia="宋体" w:cs="宋体"/>
+          <w:color w:val="000000" w:themeColor="text1"/>
+          <w:sz w:val="21"/>
+          <w:szCs w:val="21"/>
+          <w:lang w:val="en-US" w:eastAsia="zh-CN"/>
+          <w14:textFill>
+            <w14:solidFill>
+              <w14:schemeClr w14:val="tx1"/>
+            </w14:solidFill>
+          </w14:textFill>
+        </w:rPr>
+        <w:t>（查看状态）</w:t>
+      </w:r>
+    </w:p>
+    <w:p>
+      <w:pPr>
+        <w:keepNext w:val="0"/>
+        <w:keepLines w:val="0"/>
+        <w:pageBreakBefore w:val="0"/>
+        <w:widowControl w:val="0"/>
+        <w:kinsoku/>
+        <w:wordWrap w:val="0"/>
+        <w:overflowPunct/>
+        <w:topLinePunct w:val="0"/>
+        <w:autoSpaceDE/>
+        <w:autoSpaceDN/>
+        <w:bidi w:val="0"/>
+        <w:adjustRightInd/>
+        <w:snapToGrid/>
+        <w:ind w:firstLine="420" w:firstLineChars="0"/>
+        <w:textAlignment w:val="auto"/>
+        <w:rPr>
+          <w:rFonts w:hint="default" w:ascii="宋体" w:hAnsi="宋体" w:eastAsia="宋体" w:cs="宋体"/>
+          <w:color w:val="000000" w:themeColor="text1"/>
+          <w:sz w:val="21"/>
+          <w:szCs w:val="21"/>
+          <w:lang w:val="en-US" w:eastAsia="zh-CN"/>
+          <w14:textFill>
+            <w14:solidFill>
+              <w14:schemeClr w14:val="tx1"/>
+            </w14:solidFill>
+          </w14:textFill>
+        </w:rPr>
+      </w:pPr>
+      <w:r>
+        <w:rPr>
+          <w:rFonts w:hint="default" w:ascii="宋体" w:hAnsi="宋体" w:eastAsia="宋体" w:cs="宋体"/>
+          <w:color w:val="000000" w:themeColor="text1"/>
+          <w:sz w:val="21"/>
+          <w:szCs w:val="21"/>
+          <w:lang w:val="en-US" w:eastAsia="zh-CN"/>
+          <w14:textFill>
+            <w14:solidFill>
+              <w14:schemeClr w14:val="tx1"/>
+            </w14:solidFill>
+          </w14:textFill>
+        </w:rPr>
+        <w:t>git commit -m ‘message’</w:t>
+      </w:r>
+    </w:p>
+    <w:p>
+      <w:pPr>
+        <w:keepNext w:val="0"/>
+        <w:keepLines w:val="0"/>
+        <w:pageBreakBefore w:val="0"/>
+        <w:widowControl w:val="0"/>
+        <w:kinsoku/>
+        <w:wordWrap w:val="0"/>
+        <w:overflowPunct/>
+        <w:topLinePunct w:val="0"/>
+        <w:autoSpaceDE/>
+        <w:autoSpaceDN/>
+        <w:bidi w:val="0"/>
+        <w:adjustRightInd/>
+        <w:snapToGrid/>
+        <w:ind w:firstLine="420" w:firstLineChars="0"/>
+        <w:textAlignment w:val="auto"/>
+        <w:rPr>
+          <w:rFonts w:hint="eastAsia" w:ascii="宋体" w:hAnsi="宋体" w:eastAsia="宋体" w:cs="宋体"/>
+          <w:color w:val="000000" w:themeColor="text1"/>
+          <w:sz w:val="21"/>
+          <w:szCs w:val="21"/>
+          <w:lang w:val="en-US" w:eastAsia="zh-CN"/>
+          <w14:textFill>
+            <w14:solidFill>
+              <w14:schemeClr w14:val="tx1"/>
+            </w14:solidFill>
+          </w14:textFill>
+        </w:rPr>
+      </w:pPr>
+      <w:r>
+        <w:rPr>
+          <w:rFonts w:hint="eastAsia" w:ascii="宋体" w:hAnsi="宋体" w:eastAsia="宋体" w:cs="宋体"/>
+          <w:color w:val="000000" w:themeColor="text1"/>
+          <w:sz w:val="21"/>
+          <w:szCs w:val="21"/>
+          <w:lang w:val="en-US" w:eastAsia="zh-CN"/>
+          <w14:textFill>
+            <w14:solidFill>
+              <w14:schemeClr w14:val="tx1"/>
+            </w14:solidFill>
+          </w14:textFill>
+        </w:rPr>
+        <w:t>}</w:t>
+      </w:r>
+    </w:p>
+    <w:p>
+      <w:pPr>
+        <w:keepNext w:val="0"/>
+        <w:keepLines w:val="0"/>
+        <w:pageBreakBefore w:val="0"/>
+        <w:widowControl w:val="0"/>
+        <w:kinsoku/>
+        <w:wordWrap w:val="0"/>
+        <w:overflowPunct/>
+        <w:topLinePunct w:val="0"/>
+        <w:autoSpaceDE/>
+        <w:autoSpaceDN/>
+        <w:bidi w:val="0"/>
+        <w:adjustRightInd/>
+        <w:snapToGrid/>
+        <w:ind w:firstLine="420" w:firstLineChars="0"/>
+        <w:textAlignment w:val="auto"/>
+        <w:rPr>
+          <w:rFonts w:hint="default" w:ascii="宋体" w:hAnsi="宋体" w:eastAsia="宋体" w:cs="宋体"/>
+          <w:color w:val="000000" w:themeColor="text1"/>
+          <w:sz w:val="21"/>
+          <w:szCs w:val="21"/>
+          <w:lang w:val="en-US" w:eastAsia="zh-CN"/>
+          <w14:textFill>
+            <w14:solidFill>
+              <w14:schemeClr w14:val="tx1"/>
+            </w14:solidFill>
+          </w14:textFill>
+        </w:rPr>
+      </w:pPr>
+      <w:r>
+        <w:rPr>
+          <w:rFonts w:hint="eastAsia" w:ascii="宋体" w:hAnsi="宋体" w:eastAsia="宋体" w:cs="宋体"/>
+          <w:color w:val="000000" w:themeColor="text1"/>
+          <w:sz w:val="21"/>
+          <w:szCs w:val="21"/>
+          <w:lang w:val="en-US" w:eastAsia="zh-CN"/>
+          <w14:textFill>
+            <w14:solidFill>
+              <w14:schemeClr w14:val="tx1"/>
+            </w14:solidFill>
+          </w14:textFill>
+        </w:rPr>
+        <w:t>git push origin master （origin是远程服务器的名字 通常为origin master是要</w:t>
+      </w:r>
+      <w:r>
+        <w:rPr>
+          <w:rFonts w:hint="eastAsia" w:ascii="宋体" w:hAnsi="宋体" w:eastAsia="宋体" w:cs="宋体"/>
+          <w:color w:val="000000" w:themeColor="text1"/>
+          <w:sz w:val="21"/>
+          <w:szCs w:val="21"/>
+          <w:lang w:val="en-US" w:eastAsia="zh-CN"/>
+          <w14:textFill>
+            <w14:solidFill>
+              <w14:schemeClr w14:val="tx1"/>
+            </w14:solidFill>
+          </w14:textFill>
+        </w:rPr>
+        <w:tab/>
+        <w:t>推送到的远程分支名字 通常为master）</w:t>
+      </w:r>
+    </w:p>
+    <w:p>
+      <w:pPr>
+        <w:keepNext w:val="0"/>
+        <w:keepLines w:val="0"/>
+        <w:pageBreakBefore w:val="0"/>
+        <w:widowControl w:val="0"/>
+        <w:kinsoku/>
+        <w:wordWrap w:val="0"/>
+        <w:overflowPunct/>
+        <w:topLinePunct w:val="0"/>
+        <w:autoSpaceDE/>
+        <w:autoSpaceDN/>
+        <w:bidi w:val="0"/>
+        <w:adjustRightInd/>
+        <w:snapToGrid/>
+        <w:textAlignment w:val="auto"/>
+        <w:rPr>
+          <w:rFonts w:hint="default" w:ascii="宋体" w:hAnsi="宋体" w:eastAsia="宋体" w:cs="宋体"/>
+          <w:color w:val="000000" w:themeColor="text1"/>
+          <w:sz w:val="21"/>
+          <w:szCs w:val="21"/>
+          <w:lang w:val="en-US" w:eastAsia="zh-CN"/>
+          <w14:textFill>
+            <w14:solidFill>
+              <w14:schemeClr w14:val="tx1"/>
+            </w14:solidFill>
+          </w14:textFill>
+        </w:rPr>
+      </w:pPr>
+      <w:r>
+        <w:rPr>
+          <w:rFonts w:hint="eastAsia" w:ascii="宋体" w:hAnsi="宋体" w:eastAsia="宋体" w:cs="宋体"/>
+          <w:color w:val="000000" w:themeColor="text1"/>
+          <w:sz w:val="21"/>
+          <w:szCs w:val="21"/>
+          <w:lang w:val="en-US" w:eastAsia="zh-CN"/>
+          <w14:textFill>
+            <w14:solidFill>
+              <w14:schemeClr w14:val="tx1"/>
+            </w14:solidFill>
+          </w14:textFill>
+        </w:rPr>
+        <w:t>}或git clone url</w:t>
+      </w:r>
+    </w:p>
+    <w:p>
+      <w:pPr>
+        <w:keepNext w:val="0"/>
+        <w:keepLines w:val="0"/>
+        <w:pageBreakBefore w:val="0"/>
+        <w:widowControl w:val="0"/>
+        <w:kinsoku/>
+        <w:wordWrap w:val="0"/>
+        <w:overflowPunct/>
+        <w:topLinePunct w:val="0"/>
+        <w:autoSpaceDE/>
+        <w:autoSpaceDN/>
+        <w:bidi w:val="0"/>
+        <w:adjustRightInd/>
+        <w:snapToGrid/>
+        <w:textAlignment w:val="auto"/>
+        <w:rPr>
+          <w:rFonts w:hint="eastAsia" w:ascii="宋体" w:hAnsi="宋体" w:eastAsia="宋体" w:cs="宋体"/>
+          <w:color w:val="000000" w:themeColor="text1"/>
+          <w:sz w:val="21"/>
+          <w:szCs w:val="21"/>
+          <w:lang w:val="en-US" w:eastAsia="zh-CN"/>
+          <w14:textFill>
+            <w14:solidFill>
+              <w14:schemeClr w14:val="tx1"/>
+            </w14:solidFill>
+          </w14:textFill>
+        </w:rPr>
+      </w:pPr>
+    </w:p>
+    <w:p>
+      <w:pPr>
+        <w:keepNext w:val="0"/>
+        <w:keepLines w:val="0"/>
+        <w:pageBreakBefore w:val="0"/>
+        <w:widowControl w:val="0"/>
+        <w:kinsoku/>
+        <w:wordWrap w:val="0"/>
+        <w:overflowPunct/>
+        <w:topLinePunct w:val="0"/>
+        <w:autoSpaceDE/>
+        <w:autoSpaceDN/>
+        <w:bidi w:val="0"/>
+        <w:adjustRightInd/>
+        <w:snapToGrid/>
+        <w:textAlignment w:val="auto"/>
+        <w:rPr>
+          <w:rFonts w:hint="eastAsia" w:ascii="宋体" w:hAnsi="宋体" w:eastAsia="宋体" w:cs="宋体"/>
+          <w:color w:val="000000" w:themeColor="text1"/>
+          <w:sz w:val="21"/>
+          <w:szCs w:val="21"/>
+          <w:lang w:val="en-US" w:eastAsia="zh-CN"/>
+          <w14:textFill>
+            <w14:solidFill>
+              <w14:schemeClr w14:val="tx1"/>
+            </w14:solidFill>
+          </w14:textFill>
+        </w:rPr>
+      </w:pPr>
+      <w:r>
+        <w:rPr>
+          <w:rFonts w:hint="eastAsia" w:ascii="宋体" w:hAnsi="宋体" w:eastAsia="宋体" w:cs="宋体"/>
+          <w:color w:val="000000" w:themeColor="text1"/>
+          <w:sz w:val="21"/>
+          <w:szCs w:val="21"/>
+          <w:lang w:val="en-US" w:eastAsia="zh-CN"/>
+          <w14:textFill>
+            <w14:solidFill>
+              <w14:schemeClr w14:val="tx1"/>
+            </w14:solidFill>
+          </w14:textFill>
+        </w:rPr>
+        <w:t>非首次{</w:t>
+      </w:r>
+    </w:p>
+    <w:p>
+      <w:pPr>
+        <w:keepNext w:val="0"/>
+        <w:keepLines w:val="0"/>
+        <w:pageBreakBefore w:val="0"/>
+        <w:widowControl w:val="0"/>
+        <w:kinsoku/>
+        <w:wordWrap w:val="0"/>
+        <w:overflowPunct/>
+        <w:topLinePunct w:val="0"/>
+        <w:autoSpaceDE/>
+        <w:autoSpaceDN/>
+        <w:bidi w:val="0"/>
+        <w:adjustRightInd/>
+        <w:snapToGrid/>
+        <w:ind w:firstLine="420" w:firstLineChars="0"/>
+        <w:textAlignment w:val="auto"/>
+        <w:rPr>
+          <w:rFonts w:hint="default" w:ascii="宋体" w:hAnsi="宋体" w:eastAsia="宋体" w:cs="宋体"/>
+          <w:color w:val="000000" w:themeColor="text1"/>
+          <w:sz w:val="21"/>
+          <w:szCs w:val="21"/>
+          <w:lang w:val="en-US" w:eastAsia="zh-CN"/>
+          <w14:textFill>
+            <w14:solidFill>
+              <w14:schemeClr w14:val="tx1"/>
+            </w14:solidFill>
+          </w14:textFill>
+        </w:rPr>
+      </w:pPr>
+      <w:r>
+        <w:rPr>
+          <w:rFonts w:hint="default" w:ascii="宋体" w:hAnsi="宋体" w:eastAsia="宋体" w:cs="宋体"/>
+          <w:color w:val="000000" w:themeColor="text1"/>
+          <w:sz w:val="21"/>
+          <w:szCs w:val="21"/>
+          <w:lang w:val="en-US" w:eastAsia="zh-CN"/>
+          <w14:textFill>
+            <w14:solidFill>
+              <w14:schemeClr w14:val="tx1"/>
+            </w14:solidFill>
+          </w14:textFill>
+        </w:rPr>
+        <w:t>git fetch</w:t>
+      </w:r>
+    </w:p>
+    <w:p>
+      <w:pPr>
+        <w:keepNext w:val="0"/>
+        <w:keepLines w:val="0"/>
+        <w:pageBreakBefore w:val="0"/>
+        <w:widowControl w:val="0"/>
+        <w:kinsoku/>
+        <w:wordWrap w:val="0"/>
+        <w:overflowPunct/>
+        <w:topLinePunct w:val="0"/>
+        <w:autoSpaceDE/>
+        <w:autoSpaceDN/>
+        <w:bidi w:val="0"/>
+        <w:adjustRightInd/>
+        <w:snapToGrid/>
+        <w:ind w:firstLine="420" w:firstLineChars="0"/>
+        <w:textAlignment w:val="auto"/>
+        <w:rPr>
+          <w:rFonts w:hint="default" w:ascii="宋体" w:hAnsi="宋体" w:eastAsia="宋体" w:cs="宋体"/>
+          <w:color w:val="000000" w:themeColor="text1"/>
+          <w:sz w:val="21"/>
+          <w:szCs w:val="21"/>
+          <w:lang w:val="en-US" w:eastAsia="zh-CN"/>
+          <w14:textFill>
+            <w14:solidFill>
+              <w14:schemeClr w14:val="tx1"/>
+            </w14:solidFill>
+          </w14:textFill>
+        </w:rPr>
+      </w:pPr>
+      <w:r>
+        <w:rPr>
+          <w:rFonts w:hint="default" w:ascii="宋体" w:hAnsi="宋体" w:eastAsia="宋体" w:cs="宋体"/>
+          <w:color w:val="000000" w:themeColor="text1"/>
+          <w:sz w:val="21"/>
+          <w:szCs w:val="21"/>
+          <w:lang w:val="en-US" w:eastAsia="zh-CN"/>
+          <w14:textFill>
+            <w14:solidFill>
+              <w14:schemeClr w14:val="tx1"/>
+            </w14:solidFill>
+          </w14:textFill>
+        </w:rPr>
+        <w:t>git checkout master(</w:t>
+      </w:r>
+      <w:r>
+        <w:rPr>
+          <w:rFonts w:hint="eastAsia" w:ascii="宋体" w:hAnsi="宋体" w:eastAsia="宋体" w:cs="宋体"/>
+          <w:color w:val="000000" w:themeColor="text1"/>
+          <w:sz w:val="21"/>
+          <w:szCs w:val="21"/>
+          <w:lang w:val="en-US" w:eastAsia="zh-CN"/>
+          <w14:textFill>
+            <w14:solidFill>
+              <w14:schemeClr w14:val="tx1"/>
+            </w14:solidFill>
+          </w14:textFill>
+        </w:rPr>
+        <w:t>切换到master分支</w:t>
+      </w:r>
+      <w:r>
+        <w:rPr>
+          <w:rFonts w:hint="default" w:ascii="宋体" w:hAnsi="宋体" w:eastAsia="宋体" w:cs="宋体"/>
+          <w:color w:val="000000" w:themeColor="text1"/>
+          <w:sz w:val="21"/>
+          <w:szCs w:val="21"/>
+          <w:lang w:val="en-US" w:eastAsia="zh-CN"/>
+          <w14:textFill>
+            <w14:solidFill>
+              <w14:schemeClr w14:val="tx1"/>
+            </w14:solidFill>
+          </w14:textFill>
+        </w:rPr>
+        <w:t>)</w:t>
+      </w:r>
+    </w:p>
+    <w:p>
+      <w:pPr>
+        <w:keepNext w:val="0"/>
+        <w:keepLines w:val="0"/>
+        <w:pageBreakBefore w:val="0"/>
+        <w:widowControl w:val="0"/>
+        <w:kinsoku/>
+        <w:wordWrap w:val="0"/>
+        <w:overflowPunct/>
+        <w:topLinePunct w:val="0"/>
+        <w:autoSpaceDE/>
+        <w:autoSpaceDN/>
+        <w:bidi w:val="0"/>
+        <w:adjustRightInd/>
+        <w:snapToGrid/>
+        <w:ind w:firstLine="420" w:firstLineChars="0"/>
+        <w:textAlignment w:val="auto"/>
+        <w:rPr>
+          <w:rFonts w:hint="default" w:ascii="宋体" w:hAnsi="宋体" w:eastAsia="宋体" w:cs="宋体"/>
+          <w:color w:val="000000" w:themeColor="text1"/>
+          <w:sz w:val="21"/>
+          <w:szCs w:val="21"/>
+          <w:lang w:val="en-US" w:eastAsia="zh-CN"/>
+          <w14:textFill>
+            <w14:solidFill>
+              <w14:schemeClr w14:val="tx1"/>
+            </w14:solidFill>
+          </w14:textFill>
+        </w:rPr>
+      </w:pPr>
+      <w:r>
+        <w:rPr>
+          <w:rFonts w:hint="default" w:ascii="宋体" w:hAnsi="宋体" w:eastAsia="宋体" w:cs="宋体"/>
+          <w:color w:val="000000" w:themeColor="text1"/>
+          <w:sz w:val="21"/>
+          <w:szCs w:val="21"/>
+          <w:lang w:val="en-US" w:eastAsia="zh-CN"/>
+          <w14:textFill>
+            <w14:solidFill>
+              <w14:schemeClr w14:val="tx1"/>
+            </w14:solidFill>
+          </w14:textFill>
+        </w:rPr>
+        <w:t>git merge origin/master</w:t>
+      </w:r>
+    </w:p>
+    <w:p>
+      <w:pPr>
+        <w:keepNext w:val="0"/>
+        <w:keepLines w:val="0"/>
+        <w:pageBreakBefore w:val="0"/>
+        <w:widowControl w:val="0"/>
+        <w:kinsoku/>
+        <w:wordWrap w:val="0"/>
+        <w:overflowPunct/>
+        <w:topLinePunct w:val="0"/>
+        <w:autoSpaceDE/>
+        <w:autoSpaceDN/>
+        <w:bidi w:val="0"/>
+        <w:adjustRightInd/>
+        <w:snapToGrid/>
+        <w:ind w:firstLine="420" w:firstLineChars="0"/>
+        <w:textAlignment w:val="auto"/>
+        <w:rPr>
+          <w:rFonts w:hint="default" w:ascii="宋体" w:hAnsi="宋体" w:eastAsia="宋体" w:cs="宋体"/>
+          <w:color w:val="000000" w:themeColor="text1"/>
+          <w:sz w:val="21"/>
+          <w:szCs w:val="21"/>
+          <w:lang w:val="en-US" w:eastAsia="zh-CN"/>
+          <w14:textFill>
+            <w14:solidFill>
+              <w14:schemeClr w14:val="tx1"/>
+            </w14:solidFill>
+          </w14:textFill>
+        </w:rPr>
+      </w:pPr>
+      <w:r>
+        <w:rPr>
+          <w:rFonts w:hint="eastAsia" w:ascii="宋体" w:hAnsi="宋体" w:eastAsia="宋体" w:cs="宋体"/>
+          <w:color w:val="000000" w:themeColor="text1"/>
+          <w:sz w:val="21"/>
+          <w:szCs w:val="21"/>
+          <w:lang w:val="en-US" w:eastAsia="zh-CN"/>
+          <w14:textFill>
+            <w14:solidFill>
+              <w14:schemeClr w14:val="tx1"/>
+            </w14:solidFill>
+          </w14:textFill>
+        </w:rPr>
+        <w:t>开始工作</w:t>
+      </w:r>
+      <w:r>
+        <w:rPr>
+          <w:rFonts w:hint="default" w:ascii="宋体" w:hAnsi="宋体" w:eastAsia="宋体" w:cs="宋体"/>
+          <w:color w:val="000000" w:themeColor="text1"/>
+          <w:sz w:val="21"/>
+          <w:szCs w:val="21"/>
+          <w:lang w:val="en-US" w:eastAsia="zh-CN"/>
+          <w14:textFill>
+            <w14:solidFill>
+              <w14:schemeClr w14:val="tx1"/>
+            </w14:solidFill>
+          </w14:textFill>
+        </w:rPr>
+        <w:t>{</w:t>
+      </w:r>
+    </w:p>
+    <w:p>
+      <w:pPr>
+        <w:keepNext w:val="0"/>
+        <w:keepLines w:val="0"/>
+        <w:pageBreakBefore w:val="0"/>
+        <w:widowControl w:val="0"/>
+        <w:kinsoku/>
+        <w:wordWrap w:val="0"/>
+        <w:overflowPunct/>
+        <w:topLinePunct w:val="0"/>
+        <w:autoSpaceDE/>
+        <w:autoSpaceDN/>
+        <w:bidi w:val="0"/>
+        <w:adjustRightInd/>
+        <w:snapToGrid/>
+        <w:ind w:left="420" w:leftChars="0" w:firstLine="420" w:firstLineChars="0"/>
+        <w:textAlignment w:val="auto"/>
+        <w:rPr>
+          <w:rFonts w:hint="default" w:ascii="宋体" w:hAnsi="宋体" w:eastAsia="宋体" w:cs="宋体"/>
+          <w:color w:val="000000" w:themeColor="text1"/>
+          <w:sz w:val="21"/>
+          <w:szCs w:val="21"/>
+          <w:lang w:val="en-US" w:eastAsia="zh-CN"/>
+          <w14:textFill>
+            <w14:solidFill>
+              <w14:schemeClr w14:val="tx1"/>
+            </w14:solidFill>
+          </w14:textFill>
+        </w:rPr>
+      </w:pPr>
+      <w:r>
+        <w:rPr>
+          <w:rFonts w:hint="default" w:ascii="宋体" w:hAnsi="宋体" w:eastAsia="宋体" w:cs="宋体"/>
+          <w:color w:val="000000" w:themeColor="text1"/>
+          <w:sz w:val="21"/>
+          <w:szCs w:val="21"/>
+          <w:lang w:val="en-US" w:eastAsia="zh-CN"/>
+          <w14:textFill>
+            <w14:solidFill>
+              <w14:schemeClr w14:val="tx1"/>
+            </w14:solidFill>
+          </w14:textFill>
+        </w:rPr>
+        <w:t>git branch branchname</w:t>
+      </w:r>
+    </w:p>
+    <w:p>
+      <w:pPr>
+        <w:keepNext w:val="0"/>
+        <w:keepLines w:val="0"/>
+        <w:pageBreakBefore w:val="0"/>
+        <w:widowControl w:val="0"/>
+        <w:kinsoku/>
+        <w:wordWrap w:val="0"/>
+        <w:overflowPunct/>
+        <w:topLinePunct w:val="0"/>
+        <w:autoSpaceDE/>
+        <w:autoSpaceDN/>
+        <w:bidi w:val="0"/>
+        <w:adjustRightInd/>
+        <w:snapToGrid/>
+        <w:ind w:left="420" w:leftChars="0" w:firstLine="420" w:firstLineChars="0"/>
+        <w:textAlignment w:val="auto"/>
+        <w:rPr>
+          <w:rFonts w:hint="default" w:ascii="宋体" w:hAnsi="宋体" w:eastAsia="宋体" w:cs="宋体"/>
+          <w:color w:val="000000" w:themeColor="text1"/>
+          <w:sz w:val="21"/>
+          <w:szCs w:val="21"/>
+          <w:lang w:val="en-US" w:eastAsia="zh-CN"/>
+          <w14:textFill>
+            <w14:solidFill>
+              <w14:schemeClr w14:val="tx1"/>
+            </w14:solidFill>
+          </w14:textFill>
+        </w:rPr>
+      </w:pPr>
+      <w:r>
+        <w:rPr>
+          <w:rFonts w:hint="default" w:ascii="宋体" w:hAnsi="宋体" w:eastAsia="宋体" w:cs="宋体"/>
+          <w:color w:val="000000" w:themeColor="text1"/>
+          <w:sz w:val="21"/>
+          <w:szCs w:val="21"/>
+          <w:lang w:val="en-US" w:eastAsia="zh-CN"/>
+          <w14:textFill>
+            <w14:solidFill>
+              <w14:schemeClr w14:val="tx1"/>
+            </w14:solidFill>
+          </w14:textFill>
+        </w:rPr>
+        <w:t>git checkout branchname</w:t>
+      </w:r>
+    </w:p>
+    <w:p>
+      <w:pPr>
+        <w:keepNext w:val="0"/>
+        <w:keepLines w:val="0"/>
+        <w:pageBreakBefore w:val="0"/>
+        <w:widowControl w:val="0"/>
+        <w:kinsoku/>
+        <w:wordWrap w:val="0"/>
+        <w:overflowPunct/>
+        <w:topLinePunct w:val="0"/>
+        <w:autoSpaceDE/>
+        <w:autoSpaceDN/>
+        <w:bidi w:val="0"/>
+        <w:adjustRightInd/>
+        <w:snapToGrid/>
+        <w:ind w:left="420" w:leftChars="0" w:firstLine="420" w:firstLineChars="0"/>
+        <w:textAlignment w:val="auto"/>
+        <w:rPr>
+          <w:rFonts w:hint="eastAsia" w:ascii="宋体" w:hAnsi="宋体" w:eastAsia="宋体" w:cs="宋体"/>
+          <w:color w:val="000000" w:themeColor="text1"/>
+          <w:sz w:val="21"/>
+          <w:szCs w:val="21"/>
+          <w:lang w:val="en-US" w:eastAsia="zh-CN"/>
+          <w14:textFill>
+            <w14:solidFill>
+              <w14:schemeClr w14:val="tx1"/>
+            </w14:solidFill>
+          </w14:textFill>
+        </w:rPr>
+      </w:pPr>
+      <w:r>
+        <w:rPr>
+          <w:rFonts w:hint="eastAsia" w:ascii="宋体" w:hAnsi="宋体" w:eastAsia="宋体" w:cs="宋体"/>
+          <w:color w:val="000000" w:themeColor="text1"/>
+          <w:sz w:val="21"/>
+          <w:szCs w:val="21"/>
+          <w:lang w:val="en-US" w:eastAsia="zh-CN"/>
+          <w14:textFill>
+            <w14:solidFill>
+              <w14:schemeClr w14:val="tx1"/>
+            </w14:solidFill>
+          </w14:textFill>
+        </w:rPr>
+        <w:t>多次{</w:t>
+      </w:r>
+    </w:p>
+    <w:p>
+      <w:pPr>
+        <w:keepNext w:val="0"/>
+        <w:keepLines w:val="0"/>
+        <w:pageBreakBefore w:val="0"/>
+        <w:widowControl w:val="0"/>
+        <w:kinsoku/>
+        <w:wordWrap w:val="0"/>
+        <w:overflowPunct/>
+        <w:topLinePunct w:val="0"/>
+        <w:autoSpaceDE/>
+        <w:autoSpaceDN/>
+        <w:bidi w:val="0"/>
+        <w:adjustRightInd/>
+        <w:snapToGrid/>
+        <w:ind w:left="420" w:leftChars="0" w:firstLine="420" w:firstLineChars="0"/>
+        <w:textAlignment w:val="auto"/>
+        <w:rPr>
+          <w:rFonts w:hint="default" w:ascii="宋体" w:hAnsi="宋体" w:eastAsia="宋体" w:cs="宋体"/>
+          <w:color w:val="000000" w:themeColor="text1"/>
+          <w:sz w:val="21"/>
+          <w:szCs w:val="21"/>
+          <w:lang w:val="en-US" w:eastAsia="zh-CN"/>
+          <w14:textFill>
+            <w14:solidFill>
+              <w14:schemeClr w14:val="tx1"/>
+            </w14:solidFill>
+          </w14:textFill>
+        </w:rPr>
+      </w:pPr>
+      <w:r>
+        <w:rPr>
+          <w:rFonts w:hint="default" w:ascii="宋体" w:hAnsi="宋体" w:eastAsia="宋体" w:cs="宋体"/>
+          <w:color w:val="000000" w:themeColor="text1"/>
+          <w:sz w:val="21"/>
+          <w:szCs w:val="21"/>
+          <w:lang w:val="en-US" w:eastAsia="zh-CN"/>
+          <w14:textFill>
+            <w14:solidFill>
+              <w14:schemeClr w14:val="tx1"/>
+            </w14:solidFill>
+          </w14:textFill>
+        </w:rPr>
+        <w:t>git add ...</w:t>
+      </w:r>
+    </w:p>
+    <w:p>
+      <w:pPr>
+        <w:keepNext w:val="0"/>
+        <w:keepLines w:val="0"/>
+        <w:pageBreakBefore w:val="0"/>
+        <w:widowControl w:val="0"/>
+        <w:kinsoku/>
+        <w:wordWrap w:val="0"/>
+        <w:overflowPunct/>
+        <w:topLinePunct w:val="0"/>
+        <w:autoSpaceDE/>
+        <w:autoSpaceDN/>
+        <w:bidi w:val="0"/>
+        <w:adjustRightInd/>
+        <w:snapToGrid/>
+        <w:ind w:left="420" w:leftChars="0" w:firstLine="420" w:firstLineChars="0"/>
+        <w:textAlignment w:val="auto"/>
+        <w:rPr>
+          <w:rFonts w:hint="default" w:ascii="宋体" w:hAnsi="宋体" w:eastAsia="宋体" w:cs="宋体"/>
+          <w:color w:val="000000" w:themeColor="text1"/>
+          <w:sz w:val="21"/>
+          <w:szCs w:val="21"/>
+          <w:lang w:val="en-US" w:eastAsia="zh-CN"/>
+          <w14:textFill>
+            <w14:solidFill>
+              <w14:schemeClr w14:val="tx1"/>
+            </w14:solidFill>
+          </w14:textFill>
+        </w:rPr>
+      </w:pPr>
+      <w:r>
+        <w:rPr>
+          <w:rFonts w:hint="eastAsia" w:ascii="宋体" w:hAnsi="宋体" w:eastAsia="宋体" w:cs="宋体"/>
+          <w:color w:val="000000" w:themeColor="text1"/>
+          <w:sz w:val="21"/>
+          <w:szCs w:val="21"/>
+          <w:lang w:val="en-US" w:eastAsia="zh-CN"/>
+          <w14:textFill>
+            <w14:solidFill>
+              <w14:schemeClr w14:val="tx1"/>
+            </w14:solidFill>
+          </w14:textFill>
+        </w:rPr>
+        <w:t>(git status) (查看状态)</w:t>
+      </w:r>
+    </w:p>
+    <w:p>
+      <w:pPr>
+        <w:keepNext w:val="0"/>
+        <w:keepLines w:val="0"/>
+        <w:pageBreakBefore w:val="0"/>
+        <w:widowControl w:val="0"/>
+        <w:kinsoku/>
+        <w:wordWrap w:val="0"/>
+        <w:overflowPunct/>
+        <w:topLinePunct w:val="0"/>
+        <w:autoSpaceDE/>
+        <w:autoSpaceDN/>
+        <w:bidi w:val="0"/>
+        <w:adjustRightInd/>
+        <w:snapToGrid/>
+        <w:ind w:left="420" w:leftChars="0" w:firstLine="420" w:firstLineChars="0"/>
+        <w:textAlignment w:val="auto"/>
+        <w:rPr>
+          <w:rFonts w:hint="default" w:ascii="宋体" w:hAnsi="宋体" w:eastAsia="宋体" w:cs="宋体"/>
+          <w:color w:val="000000" w:themeColor="text1"/>
+          <w:sz w:val="21"/>
+          <w:szCs w:val="21"/>
+          <w:lang w:val="en-US" w:eastAsia="zh-CN"/>
+          <w14:textFill>
+            <w14:solidFill>
+              <w14:schemeClr w14:val="tx1"/>
+            </w14:solidFill>
+          </w14:textFill>
+        </w:rPr>
+      </w:pPr>
+      <w:r>
+        <w:rPr>
+          <w:rFonts w:hint="default" w:ascii="宋体" w:hAnsi="宋体" w:eastAsia="宋体" w:cs="宋体"/>
+          <w:color w:val="000000" w:themeColor="text1"/>
+          <w:sz w:val="21"/>
+          <w:szCs w:val="21"/>
+          <w:lang w:val="en-US" w:eastAsia="zh-CN"/>
+          <w14:textFill>
+            <w14:solidFill>
+              <w14:schemeClr w14:val="tx1"/>
+            </w14:solidFill>
+          </w14:textFill>
+        </w:rPr>
+        <w:t>git commit -m ‘...’</w:t>
+      </w:r>
+    </w:p>
+    <w:p>
+      <w:pPr>
+        <w:keepNext w:val="0"/>
+        <w:keepLines w:val="0"/>
+        <w:pageBreakBefore w:val="0"/>
+        <w:widowControl w:val="0"/>
+        <w:kinsoku/>
+        <w:wordWrap w:val="0"/>
+        <w:overflowPunct/>
+        <w:topLinePunct w:val="0"/>
+        <w:autoSpaceDE/>
+        <w:autoSpaceDN/>
+        <w:bidi w:val="0"/>
+        <w:adjustRightInd/>
+        <w:snapToGrid/>
+        <w:ind w:left="420" w:leftChars="0" w:firstLine="420" w:firstLineChars="0"/>
+        <w:textAlignment w:val="auto"/>
+        <w:rPr>
+          <w:rFonts w:hint="eastAsia" w:ascii="宋体" w:hAnsi="宋体" w:eastAsia="宋体" w:cs="宋体"/>
+          <w:color w:val="000000" w:themeColor="text1"/>
+          <w:sz w:val="21"/>
+          <w:szCs w:val="21"/>
+          <w:lang w:val="en-US" w:eastAsia="zh-CN"/>
+          <w14:textFill>
+            <w14:solidFill>
+              <w14:schemeClr w14:val="tx1"/>
+            </w14:solidFill>
+          </w14:textFill>
+        </w:rPr>
+      </w:pPr>
+      <w:r>
+        <w:rPr>
+          <w:rFonts w:hint="eastAsia" w:ascii="宋体" w:hAnsi="宋体" w:eastAsia="宋体" w:cs="宋体"/>
+          <w:color w:val="000000" w:themeColor="text1"/>
+          <w:sz w:val="21"/>
+          <w:szCs w:val="21"/>
+          <w:lang w:val="en-US" w:eastAsia="zh-CN"/>
+          <w14:textFill>
+            <w14:solidFill>
+              <w14:schemeClr w14:val="tx1"/>
+            </w14:solidFill>
+          </w14:textFill>
+        </w:rPr>
+        <w:t>}</w:t>
+      </w:r>
+    </w:p>
+    <w:p>
+      <w:pPr>
+        <w:keepNext w:val="0"/>
+        <w:keepLines w:val="0"/>
+        <w:pageBreakBefore w:val="0"/>
+        <w:widowControl w:val="0"/>
+        <w:kinsoku/>
+        <w:wordWrap w:val="0"/>
+        <w:overflowPunct/>
+        <w:topLinePunct w:val="0"/>
+        <w:autoSpaceDE/>
+        <w:autoSpaceDN/>
+        <w:bidi w:val="0"/>
+        <w:adjustRightInd/>
+        <w:snapToGrid/>
+        <w:ind w:left="420" w:leftChars="0" w:firstLine="420" w:firstLineChars="0"/>
+        <w:textAlignment w:val="auto"/>
+        <w:rPr>
+          <w:rFonts w:hint="default" w:ascii="宋体" w:hAnsi="宋体" w:eastAsia="宋体" w:cs="宋体"/>
+          <w:color w:val="000000" w:themeColor="text1"/>
+          <w:sz w:val="21"/>
+          <w:szCs w:val="21"/>
+          <w:lang w:val="en-US" w:eastAsia="zh-CN"/>
+          <w14:textFill>
+            <w14:solidFill>
+              <w14:schemeClr w14:val="tx1"/>
+            </w14:solidFill>
+          </w14:textFill>
+        </w:rPr>
+      </w:pPr>
+      <w:r>
+        <w:rPr>
+          <w:rFonts w:hint="default" w:ascii="宋体" w:hAnsi="宋体" w:eastAsia="宋体" w:cs="宋体"/>
+          <w:color w:val="000000" w:themeColor="text1"/>
+          <w:sz w:val="21"/>
+          <w:szCs w:val="21"/>
+          <w:lang w:val="en-US" w:eastAsia="zh-CN"/>
+          <w14:textFill>
+            <w14:solidFill>
+              <w14:schemeClr w14:val="tx1"/>
+            </w14:solidFill>
+          </w14:textFill>
+        </w:rPr>
+        <w:t>{</w:t>
+      </w:r>
+    </w:p>
+    <w:p>
+      <w:pPr>
+        <w:keepNext w:val="0"/>
+        <w:keepLines w:val="0"/>
+        <w:pageBreakBefore w:val="0"/>
+        <w:widowControl w:val="0"/>
+        <w:kinsoku/>
+        <w:wordWrap w:val="0"/>
+        <w:overflowPunct/>
+        <w:topLinePunct w:val="0"/>
+        <w:autoSpaceDE/>
+        <w:autoSpaceDN/>
+        <w:bidi w:val="0"/>
+        <w:adjustRightInd/>
+        <w:snapToGrid/>
+        <w:ind w:left="420" w:leftChars="0" w:firstLine="420" w:firstLineChars="0"/>
+        <w:textAlignment w:val="auto"/>
+        <w:rPr>
+          <w:rFonts w:hint="default" w:ascii="宋体" w:hAnsi="宋体" w:eastAsia="宋体" w:cs="宋体"/>
+          <w:color w:val="000000" w:themeColor="text1"/>
+          <w:sz w:val="21"/>
+          <w:szCs w:val="21"/>
+          <w:lang w:val="en-US" w:eastAsia="zh-CN"/>
+          <w14:textFill>
+            <w14:solidFill>
+              <w14:schemeClr w14:val="tx1"/>
+            </w14:solidFill>
+          </w14:textFill>
+        </w:rPr>
+      </w:pPr>
+      <w:r>
+        <w:rPr>
+          <w:rFonts w:hint="default" w:ascii="宋体" w:hAnsi="宋体" w:eastAsia="宋体" w:cs="宋体"/>
+          <w:color w:val="000000" w:themeColor="text1"/>
+          <w:sz w:val="21"/>
+          <w:szCs w:val="21"/>
+          <w:lang w:val="en-US" w:eastAsia="zh-CN"/>
+          <w14:textFill>
+            <w14:solidFill>
+              <w14:schemeClr w14:val="tx1"/>
+            </w14:solidFill>
+          </w14:textFill>
+        </w:rPr>
+        <w:t>git checkout master (</w:t>
+      </w:r>
+      <w:r>
+        <w:rPr>
+          <w:rFonts w:hint="eastAsia" w:ascii="宋体" w:hAnsi="宋体" w:eastAsia="宋体" w:cs="宋体"/>
+          <w:color w:val="000000" w:themeColor="text1"/>
+          <w:sz w:val="21"/>
+          <w:szCs w:val="21"/>
+          <w:lang w:val="en-US" w:eastAsia="zh-CN"/>
+          <w14:textFill>
+            <w14:solidFill>
+              <w14:schemeClr w14:val="tx1"/>
+            </w14:solidFill>
+          </w14:textFill>
+        </w:rPr>
+        <w:t>完成工作后</w:t>
+      </w:r>
+      <w:r>
+        <w:rPr>
+          <w:rFonts w:hint="default" w:ascii="宋体" w:hAnsi="宋体" w:eastAsia="宋体" w:cs="宋体"/>
+          <w:color w:val="000000" w:themeColor="text1"/>
+          <w:sz w:val="21"/>
+          <w:szCs w:val="21"/>
+          <w:lang w:val="en-US" w:eastAsia="zh-CN"/>
+          <w14:textFill>
+            <w14:solidFill>
+              <w14:schemeClr w14:val="tx1"/>
+            </w14:solidFill>
+          </w14:textFill>
+        </w:rPr>
+        <w:t>)</w:t>
+      </w:r>
+    </w:p>
+    <w:p>
+      <w:pPr>
+        <w:keepNext w:val="0"/>
+        <w:keepLines w:val="0"/>
+        <w:pageBreakBefore w:val="0"/>
+        <w:widowControl w:val="0"/>
+        <w:kinsoku/>
+        <w:wordWrap w:val="0"/>
+        <w:overflowPunct/>
+        <w:topLinePunct w:val="0"/>
+        <w:autoSpaceDE/>
+        <w:autoSpaceDN/>
+        <w:bidi w:val="0"/>
+        <w:adjustRightInd/>
+        <w:snapToGrid/>
+        <w:ind w:left="420" w:leftChars="0" w:firstLine="420" w:firstLineChars="0"/>
+        <w:textAlignment w:val="auto"/>
+        <w:rPr>
+          <w:rFonts w:hint="default" w:ascii="宋体" w:hAnsi="宋体" w:eastAsia="宋体" w:cs="宋体"/>
+          <w:color w:val="000000" w:themeColor="text1"/>
+          <w:sz w:val="21"/>
+          <w:szCs w:val="21"/>
+          <w:lang w:val="en-US" w:eastAsia="zh-CN"/>
+          <w14:textFill>
+            <w14:solidFill>
+              <w14:schemeClr w14:val="tx1"/>
+            </w14:solidFill>
+          </w14:textFill>
+        </w:rPr>
+      </w:pPr>
+      <w:r>
+        <w:rPr>
+          <w:rFonts w:hint="default" w:ascii="宋体" w:hAnsi="宋体" w:eastAsia="宋体" w:cs="宋体"/>
+          <w:color w:val="000000" w:themeColor="text1"/>
+          <w:sz w:val="21"/>
+          <w:szCs w:val="21"/>
+          <w:lang w:val="en-US" w:eastAsia="zh-CN"/>
+          <w14:textFill>
+            <w14:solidFill>
+              <w14:schemeClr w14:val="tx1"/>
+            </w14:solidFill>
+          </w14:textFill>
+        </w:rPr>
+        <w:t>git merge branchname(</w:t>
+      </w:r>
+      <w:r>
+        <w:rPr>
+          <w:rFonts w:hint="eastAsia" w:ascii="宋体" w:hAnsi="宋体" w:eastAsia="宋体" w:cs="宋体"/>
+          <w:color w:val="000000" w:themeColor="text1"/>
+          <w:sz w:val="21"/>
+          <w:szCs w:val="21"/>
+          <w:lang w:val="en-US" w:eastAsia="zh-CN"/>
+          <w14:textFill>
+            <w14:solidFill>
+              <w14:schemeClr w14:val="tx1"/>
+            </w14:solidFill>
+          </w14:textFill>
+        </w:rPr>
+        <w:t>这里通常似乎是会进vim编写merge信息 建议百度vim</w:t>
+      </w:r>
+      <w:r>
+        <w:rPr>
+          <w:rFonts w:hint="eastAsia" w:ascii="宋体" w:hAnsi="宋体" w:eastAsia="宋体" w:cs="宋体"/>
+          <w:color w:val="000000" w:themeColor="text1"/>
+          <w:sz w:val="21"/>
+          <w:szCs w:val="21"/>
+          <w:lang w:val="en-US" w:eastAsia="zh-CN"/>
+          <w14:textFill>
+            <w14:solidFill>
+              <w14:schemeClr w14:val="tx1"/>
+            </w14:solidFill>
+          </w14:textFill>
+        </w:rPr>
+        <w:tab/>
+        <w:t>如何退出</w:t>
+      </w:r>
+      <w:r>
+        <w:rPr>
+          <w:rFonts w:hint="default" w:ascii="宋体" w:hAnsi="宋体" w:eastAsia="宋体" w:cs="宋体"/>
+          <w:color w:val="000000" w:themeColor="text1"/>
+          <w:sz w:val="21"/>
+          <w:szCs w:val="21"/>
+          <w:lang w:val="en-US" w:eastAsia="zh-CN"/>
+          <w14:textFill>
+            <w14:solidFill>
+              <w14:schemeClr w14:val="tx1"/>
+            </w14:solidFill>
+          </w14:textFill>
+        </w:rPr>
+        <w:t>)</w:t>
+      </w:r>
+    </w:p>
+    <w:p>
+      <w:pPr>
+        <w:keepNext w:val="0"/>
+        <w:keepLines w:val="0"/>
+        <w:pageBreakBefore w:val="0"/>
+        <w:widowControl w:val="0"/>
+        <w:kinsoku/>
+        <w:wordWrap w:val="0"/>
+        <w:overflowPunct/>
+        <w:topLinePunct w:val="0"/>
+        <w:autoSpaceDE/>
+        <w:autoSpaceDN/>
+        <w:bidi w:val="0"/>
+        <w:adjustRightInd/>
+        <w:snapToGrid/>
+        <w:ind w:left="420" w:leftChars="0" w:firstLine="420" w:firstLineChars="0"/>
+        <w:textAlignment w:val="auto"/>
+        <w:rPr>
+          <w:rFonts w:hint="default" w:ascii="宋体" w:hAnsi="宋体" w:eastAsia="宋体" w:cs="宋体"/>
+          <w:color w:val="000000" w:themeColor="text1"/>
+          <w:sz w:val="21"/>
+          <w:szCs w:val="21"/>
+          <w:lang w:val="en-US" w:eastAsia="zh-CN"/>
+          <w14:textFill>
+            <w14:solidFill>
+              <w14:schemeClr w14:val="tx1"/>
+            </w14:solidFill>
+          </w14:textFill>
+        </w:rPr>
+      </w:pPr>
+      <w:r>
+        <w:rPr>
+          <w:rFonts w:hint="default" w:ascii="宋体" w:hAnsi="宋体" w:eastAsia="宋体" w:cs="宋体"/>
+          <w:color w:val="000000" w:themeColor="text1"/>
+          <w:sz w:val="21"/>
+          <w:szCs w:val="21"/>
+          <w:lang w:val="en-US" w:eastAsia="zh-CN"/>
+          <w14:textFill>
+            <w14:solidFill>
+              <w14:schemeClr w14:val="tx1"/>
+            </w14:solidFill>
+          </w14:textFill>
+        </w:rPr>
+        <w:t>git push origin master</w:t>
+      </w:r>
+    </w:p>
+    <w:p>
+      <w:pPr>
+        <w:keepNext w:val="0"/>
+        <w:keepLines w:val="0"/>
+        <w:pageBreakBefore w:val="0"/>
+        <w:widowControl w:val="0"/>
+        <w:kinsoku/>
+        <w:wordWrap w:val="0"/>
+        <w:overflowPunct/>
+        <w:topLinePunct w:val="0"/>
+        <w:autoSpaceDE/>
+        <w:autoSpaceDN/>
+        <w:bidi w:val="0"/>
+        <w:adjustRightInd/>
+        <w:snapToGrid/>
+        <w:ind w:left="420" w:leftChars="0" w:firstLine="420" w:firstLineChars="0"/>
+        <w:textAlignment w:val="auto"/>
+        <w:rPr>
+          <w:rFonts w:hint="default" w:ascii="宋体" w:hAnsi="宋体" w:eastAsia="宋体" w:cs="宋体"/>
+          <w:color w:val="000000" w:themeColor="text1"/>
+          <w:sz w:val="21"/>
+          <w:szCs w:val="21"/>
+          <w:lang w:val="en-US" w:eastAsia="zh-CN"/>
+          <w14:textFill>
+            <w14:solidFill>
+              <w14:schemeClr w14:val="tx1"/>
+            </w14:solidFill>
+          </w14:textFill>
+        </w:rPr>
+      </w:pPr>
+      <w:r>
+        <w:rPr>
+          <w:rFonts w:hint="default" w:ascii="宋体" w:hAnsi="宋体" w:eastAsia="宋体" w:cs="宋体"/>
+          <w:color w:val="000000" w:themeColor="text1"/>
+          <w:sz w:val="21"/>
+          <w:szCs w:val="21"/>
+          <w:lang w:val="en-US" w:eastAsia="zh-CN"/>
+          <w14:textFill>
+            <w14:solidFill>
+              <w14:schemeClr w14:val="tx1"/>
+            </w14:solidFill>
+          </w14:textFill>
+        </w:rPr>
+        <w:t>}</w:t>
+      </w:r>
+      <w:r>
+        <w:rPr>
+          <w:rFonts w:hint="eastAsia" w:ascii="宋体" w:hAnsi="宋体" w:eastAsia="宋体" w:cs="宋体"/>
+          <w:color w:val="000000" w:themeColor="text1"/>
+          <w:sz w:val="21"/>
+          <w:szCs w:val="21"/>
+          <w:lang w:val="en-US" w:eastAsia="zh-CN"/>
+          <w14:textFill>
+            <w14:solidFill>
+              <w14:schemeClr w14:val="tx1"/>
+            </w14:solidFill>
+          </w14:textFill>
+        </w:rPr>
+        <w:t>或者</w:t>
+      </w:r>
+      <w:r>
+        <w:rPr>
+          <w:rFonts w:hint="default" w:ascii="宋体" w:hAnsi="宋体" w:eastAsia="宋体" w:cs="宋体"/>
+          <w:color w:val="000000" w:themeColor="text1"/>
+          <w:sz w:val="21"/>
+          <w:szCs w:val="21"/>
+          <w:lang w:val="en-US" w:eastAsia="zh-CN"/>
+          <w14:textFill>
+            <w14:solidFill>
+              <w14:schemeClr w14:val="tx1"/>
+            </w14:solidFill>
+          </w14:textFill>
+        </w:rPr>
+        <w:t>{</w:t>
+      </w:r>
+    </w:p>
+    <w:p>
+      <w:pPr>
+        <w:keepNext w:val="0"/>
+        <w:keepLines w:val="0"/>
+        <w:pageBreakBefore w:val="0"/>
+        <w:widowControl w:val="0"/>
+        <w:kinsoku/>
+        <w:wordWrap w:val="0"/>
+        <w:overflowPunct/>
+        <w:topLinePunct w:val="0"/>
+        <w:autoSpaceDE/>
+        <w:autoSpaceDN/>
+        <w:bidi w:val="0"/>
+        <w:adjustRightInd/>
+        <w:snapToGrid/>
+        <w:ind w:left="420" w:leftChars="0" w:firstLine="420" w:firstLineChars="0"/>
+        <w:textAlignment w:val="auto"/>
+        <w:rPr>
+          <w:rFonts w:hint="default" w:ascii="宋体" w:hAnsi="宋体" w:eastAsia="宋体" w:cs="宋体"/>
+          <w:color w:val="000000" w:themeColor="text1"/>
+          <w:sz w:val="21"/>
+          <w:szCs w:val="21"/>
+          <w:lang w:val="en-US" w:eastAsia="zh-CN"/>
+          <w14:textFill>
+            <w14:solidFill>
+              <w14:schemeClr w14:val="tx1"/>
+            </w14:solidFill>
+          </w14:textFill>
+        </w:rPr>
+      </w:pPr>
+      <w:r>
+        <w:rPr>
+          <w:rFonts w:hint="default" w:ascii="宋体" w:hAnsi="宋体" w:eastAsia="宋体" w:cs="宋体"/>
+          <w:color w:val="000000" w:themeColor="text1"/>
+          <w:sz w:val="21"/>
+          <w:szCs w:val="21"/>
+          <w:lang w:val="en-US" w:eastAsia="zh-CN"/>
+          <w14:textFill>
+            <w14:solidFill>
+              <w14:schemeClr w14:val="tx1"/>
+            </w14:solidFill>
+          </w14:textFill>
+        </w:rPr>
+        <w:t xml:space="preserve">git push origin branchname </w:t>
+      </w:r>
+      <w:r>
+        <w:rPr>
+          <w:rFonts w:hint="eastAsia" w:ascii="宋体" w:hAnsi="宋体" w:eastAsia="宋体" w:cs="宋体"/>
+          <w:color w:val="000000" w:themeColor="text1"/>
+          <w:sz w:val="21"/>
+          <w:szCs w:val="21"/>
+          <w:lang w:val="en-US" w:eastAsia="zh-CN"/>
+          <w14:textFill>
+            <w14:solidFill>
+              <w14:schemeClr w14:val="tx1"/>
+            </w14:solidFill>
+          </w14:textFill>
+        </w:rPr>
+        <w:t>（把分支推送到服务器上的一个新分支。一般是完</w:t>
+      </w:r>
+      <w:r>
+        <w:rPr>
+          <w:rFonts w:hint="eastAsia" w:ascii="宋体" w:hAnsi="宋体" w:eastAsia="宋体" w:cs="宋体"/>
+          <w:color w:val="000000" w:themeColor="text1"/>
+          <w:sz w:val="21"/>
+          <w:szCs w:val="21"/>
+          <w:lang w:val="en-US" w:eastAsia="zh-CN"/>
+          <w14:textFill>
+            <w14:solidFill>
+              <w14:schemeClr w14:val="tx1"/>
+            </w14:solidFill>
+          </w14:textFill>
+        </w:rPr>
+        <w:tab/>
+        <w:t>成工作但是暂时不希望合并到主分支 或者工作需要其他人配合时 使用）</w:t>
+      </w:r>
+    </w:p>
+    <w:p>
+      <w:pPr>
+        <w:keepNext w:val="0"/>
+        <w:keepLines w:val="0"/>
+        <w:pageBreakBefore w:val="0"/>
+        <w:widowControl w:val="0"/>
+        <w:kinsoku/>
+        <w:wordWrap w:val="0"/>
+        <w:overflowPunct/>
+        <w:topLinePunct w:val="0"/>
+        <w:autoSpaceDE/>
+        <w:autoSpaceDN/>
+        <w:bidi w:val="0"/>
+        <w:adjustRightInd/>
+        <w:snapToGrid/>
+        <w:ind w:left="420" w:leftChars="0" w:firstLine="420" w:firstLineChars="0"/>
+        <w:textAlignment w:val="auto"/>
+        <w:rPr>
+          <w:rFonts w:hint="default" w:ascii="宋体" w:hAnsi="宋体" w:eastAsia="宋体" w:cs="宋体"/>
+          <w:color w:val="000000" w:themeColor="text1"/>
+          <w:sz w:val="21"/>
+          <w:szCs w:val="21"/>
+          <w:lang w:val="en-US" w:eastAsia="zh-CN"/>
+          <w14:textFill>
+            <w14:solidFill>
+              <w14:schemeClr w14:val="tx1"/>
+            </w14:solidFill>
+          </w14:textFill>
+        </w:rPr>
+      </w:pPr>
+      <w:r>
+        <w:rPr>
+          <w:rFonts w:hint="default" w:ascii="宋体" w:hAnsi="宋体" w:eastAsia="宋体" w:cs="宋体"/>
+          <w:color w:val="000000" w:themeColor="text1"/>
+          <w:sz w:val="21"/>
+          <w:szCs w:val="21"/>
+          <w:lang w:val="en-US" w:eastAsia="zh-CN"/>
+          <w14:textFill>
+            <w14:solidFill>
+              <w14:schemeClr w14:val="tx1"/>
+            </w14:solidFill>
+          </w14:textFill>
+        </w:rPr>
+        <w:t>}</w:t>
+      </w:r>
+    </w:p>
+    <w:p>
+      <w:pPr>
+        <w:keepNext w:val="0"/>
+        <w:keepLines w:val="0"/>
+        <w:pageBreakBefore w:val="0"/>
+        <w:widowControl w:val="0"/>
+        <w:kinsoku/>
+        <w:wordWrap w:val="0"/>
+        <w:overflowPunct/>
+        <w:topLinePunct w:val="0"/>
+        <w:autoSpaceDE/>
+        <w:autoSpaceDN/>
+        <w:bidi w:val="0"/>
+        <w:adjustRightInd/>
+        <w:snapToGrid/>
+        <w:ind w:firstLine="420" w:firstLineChars="0"/>
+        <w:textAlignment w:val="auto"/>
+        <w:rPr>
+          <w:rFonts w:hint="default" w:ascii="宋体" w:hAnsi="宋体" w:eastAsia="宋体" w:cs="宋体"/>
+          <w:color w:val="000000" w:themeColor="text1"/>
+          <w:sz w:val="21"/>
+          <w:szCs w:val="21"/>
+          <w:lang w:val="en-US" w:eastAsia="zh-CN"/>
+          <w14:textFill>
+            <w14:solidFill>
+              <w14:schemeClr w14:val="tx1"/>
+            </w14:solidFill>
+          </w14:textFill>
+        </w:rPr>
+      </w:pPr>
+      <w:r>
+        <w:rPr>
+          <w:rFonts w:hint="default" w:ascii="宋体" w:hAnsi="宋体" w:eastAsia="宋体" w:cs="宋体"/>
+          <w:color w:val="000000" w:themeColor="text1"/>
+          <w:sz w:val="21"/>
+          <w:szCs w:val="21"/>
+          <w:lang w:val="en-US" w:eastAsia="zh-CN"/>
+          <w14:textFill>
+            <w14:solidFill>
+              <w14:schemeClr w14:val="tx1"/>
+            </w14:solidFill>
+          </w14:textFill>
+        </w:rPr>
+        <w:t>}</w:t>
+      </w:r>
+    </w:p>
+    <w:p>
+      <w:pPr>
+        <w:keepNext w:val="0"/>
+        <w:keepLines w:val="0"/>
+        <w:pageBreakBefore w:val="0"/>
+        <w:widowControl w:val="0"/>
+        <w:kinsoku/>
+        <w:wordWrap w:val="0"/>
+        <w:overflowPunct/>
+        <w:topLinePunct w:val="0"/>
+        <w:autoSpaceDE/>
+        <w:autoSpaceDN/>
+        <w:bidi w:val="0"/>
+        <w:adjustRightInd/>
+        <w:snapToGrid/>
+        <w:textAlignment w:val="auto"/>
+        <w:rPr>
+          <w:rFonts w:hint="default" w:ascii="宋体" w:hAnsi="宋体" w:eastAsia="宋体" w:cs="宋体"/>
+          <w:color w:val="000000" w:themeColor="text1"/>
+          <w:sz w:val="21"/>
+          <w:szCs w:val="21"/>
+          <w:lang w:val="en-US" w:eastAsia="zh-CN"/>
+          <w14:textFill>
+            <w14:solidFill>
+              <w14:schemeClr w14:val="tx1"/>
+            </w14:solidFill>
+          </w14:textFill>
+        </w:rPr>
+      </w:pPr>
+      <w:r>
+        <w:rPr>
+          <w:rFonts w:hint="eastAsia" w:ascii="宋体" w:hAnsi="宋体" w:eastAsia="宋体" w:cs="宋体"/>
+          <w:color w:val="000000" w:themeColor="text1"/>
+          <w:sz w:val="21"/>
+          <w:szCs w:val="21"/>
+          <w:lang w:val="en-US" w:eastAsia="zh-CN"/>
+          <w14:textFill>
+            <w14:solidFill>
+              <w14:schemeClr w14:val="tx1"/>
+            </w14:solidFill>
+          </w14:textFill>
+        </w:rPr>
+        <w:t>}</w:t>
+      </w:r>
     </w:p>
     <w:sectPr>
       <w:pgSz w:w="11906" w:h="16838"/>

</xml_diff>